<commit_message>
Zaktualizowano opis stanu projektu
</commit_message>
<xml_diff>
--- a/Stan projektu.docx
+++ b/Stan projektu.docx
@@ -49,13 +49,13 @@
         <w:t xml:space="preserve"> – </w:t>
       </w:r>
       <w:r>
-        <w:t>skończone, pozostało przeprowadzenie</w:t>
+        <w:t xml:space="preserve">skończone, </w:t>
+      </w:r>
+      <w:r>
+        <w:t>i przeprowadzone, ale bez nowej lekcji z modelem pamięci.</w:t>
       </w:r>
       <w:bookmarkStart w:id="0" w:name="_GoBack"/>
       <w:bookmarkEnd w:id="0"/>
-      <w:r>
-        <w:t xml:space="preserve"> w praktyce.</w:t>
-      </w:r>
     </w:p>
     <w:p>
       <w:pPr>
@@ -229,7 +229,7 @@
     </w:rPrDefault>
     <w:pPrDefault/>
   </w:docDefaults>
-  <w:latentStyles w:defLockedState="0" w:defUIPriority="99" w:defSemiHidden="0" w:defUnhideWhenUsed="0" w:defQFormat="0" w:count="375">
+  <w:latentStyles w:defLockedState="0" w:defUIPriority="99" w:defSemiHidden="0" w:defUnhideWhenUsed="0" w:defQFormat="0" w:count="376">
     <w:lsdException w:name="Normal" w:uiPriority="0" w:qFormat="1"/>
     <w:lsdException w:name="heading 1" w:uiPriority="9" w:qFormat="1"/>
     <w:lsdException w:name="heading 2" w:semiHidden="1" w:uiPriority="9" w:unhideWhenUsed="1" w:qFormat="1"/>
@@ -335,7 +335,6 @@
     <w:lsdException w:name="HTML Sample" w:semiHidden="1" w:unhideWhenUsed="1"/>
     <w:lsdException w:name="HTML Typewriter" w:semiHidden="1" w:unhideWhenUsed="1"/>
     <w:lsdException w:name="HTML Variable" w:semiHidden="1" w:unhideWhenUsed="1"/>
-    <w:lsdException w:name="Normal Table" w:semiHidden="1" w:unhideWhenUsed="1"/>
     <w:lsdException w:name="annotation subject" w:semiHidden="1" w:unhideWhenUsed="1"/>
     <w:lsdException w:name="No List" w:semiHidden="1" w:unhideWhenUsed="1"/>
     <w:lsdException w:name="Outline List 1" w:semiHidden="1" w:unhideWhenUsed="1"/>
@@ -382,10 +381,8 @@
     <w:lsdException w:name="Table Subtle 2" w:semiHidden="1" w:unhideWhenUsed="1"/>
     <w:lsdException w:name="Table Web 1" w:semiHidden="1" w:unhideWhenUsed="1"/>
     <w:lsdException w:name="Table Web 2" w:semiHidden="1" w:unhideWhenUsed="1"/>
-    <w:lsdException w:name="Table Web 3" w:semiHidden="1" w:unhideWhenUsed="1"/>
     <w:lsdException w:name="Balloon Text" w:semiHidden="1" w:unhideWhenUsed="1"/>
     <w:lsdException w:name="Table Grid" w:uiPriority="59"/>
-    <w:lsdException w:name="Table Theme" w:semiHidden="1" w:unhideWhenUsed="1"/>
     <w:lsdException w:name="Placeholder Text" w:semiHidden="1" w:unhideWhenUsed="1"/>
     <w:lsdException w:name="No Spacing" w:qFormat="1"/>
     <w:lsdException w:name="Light Shading"/>
@@ -605,6 +602,7 @@
     <w:lsdException w:name="Smart Hyperlink" w:semiHidden="1" w:unhideWhenUsed="1"/>
     <w:lsdException w:name="Hashtag" w:semiHidden="1" w:unhideWhenUsed="1"/>
     <w:lsdException w:name="Unresolved Mention" w:semiHidden="1" w:unhideWhenUsed="1"/>
+    <w:lsdException w:name="Smart Link" w:semiHidden="1" w:unhideWhenUsed="1"/>
   </w:latentStyles>
   <w:style w:type="paragraph" w:default="1" w:styleId="Normalny">
     <w:name w:val="Normal"/>

</xml_diff>